<commit_message>
updated with image and example
</commit_message>
<xml_diff>
--- a/Documents/specs/GME_HW_FW_Requirements.docx
+++ b/Documents/specs/GME_HW_FW_Requirements.docx
@@ -1978,21 +1978,7 @@
             <w:rStyle w:val="Collegamentoipertestuale"/>
             <w:noProof/>
           </w:rPr>
-          <w:t xml:space="preserve">WiFi Gateway </w:t>
-        </w:r>
-        <w:r>
-          <w:rPr>
-            <w:rStyle w:val="Collegamentoipertestuale"/>
-            <w:noProof/>
-          </w:rPr>
-          <w:t>F</w:t>
-        </w:r>
-        <w:r>
-          <w:rPr>
-            <w:rStyle w:val="Collegamentoipertestuale"/>
-            <w:noProof/>
-          </w:rPr>
-          <w:t>W OTA Upgrade</w:t>
+          <w:t>WiFi Gateway FW OTA Upgrade</w:t>
         </w:r>
         <w:r>
           <w:rPr>
@@ -6486,6 +6472,8 @@
         </w:rPr>
         <w:br/>
       </w:r>
+      <w:bookmarkStart w:id="21" w:name="_GoBack"/>
+      <w:bookmarkEnd w:id="21"/>
     </w:p>
     <w:p>
       <w:pPr>
@@ -6495,7 +6483,7 @@
           <w:numId w:val="2"/>
         </w:numPr>
       </w:pPr>
-      <w:bookmarkStart w:id="21" w:name="_Toc19525015"/>
+      <w:bookmarkStart w:id="22" w:name="_Toc19525015"/>
       <w:r>
         <w:lastRenderedPageBreak/>
         <w:t>F</w:t>
@@ -6509,7 +6497,7 @@
       <w:r>
         <w:t xml:space="preserve"> - common</w:t>
       </w:r>
-      <w:bookmarkEnd w:id="21"/>
+      <w:bookmarkEnd w:id="22"/>
     </w:p>
     <w:p>
       <w:pPr>
@@ -6753,7 +6741,7 @@
           <w:numId w:val="2"/>
         </w:numPr>
       </w:pPr>
-      <w:bookmarkStart w:id="22" w:name="_Toc19525016"/>
+      <w:bookmarkStart w:id="23" w:name="_Toc19525016"/>
       <w:r>
         <w:lastRenderedPageBreak/>
         <w:t xml:space="preserve">FW Requirement Specification - </w:t>
@@ -6762,7 +6750,7 @@
       <w:r>
         <w:t>WiFi</w:t>
       </w:r>
-      <w:bookmarkEnd w:id="22"/>
+      <w:bookmarkEnd w:id="23"/>
       <w:proofErr w:type="spellEnd"/>
     </w:p>
     <w:p>
@@ -6786,7 +6774,7 @@
         </w:tabs>
         <w:ind w:left="860"/>
       </w:pPr>
-      <w:bookmarkStart w:id="23" w:name="_Toc19525017"/>
+      <w:bookmarkStart w:id="24" w:name="_Toc19525017"/>
       <w:proofErr w:type="spellStart"/>
       <w:r>
         <w:t>WiFi</w:t>
@@ -6795,7 +6783,7 @@
       <w:r>
         <w:t xml:space="preserve"> Gateway FW OTA Upgrade</w:t>
       </w:r>
-      <w:bookmarkEnd w:id="23"/>
+      <w:bookmarkEnd w:id="24"/>
     </w:p>
     <w:p>
       <w:pPr>
@@ -6867,7 +6855,14 @@
           <w:color w:val="FF0000"/>
           <w:lang w:val="en-US"/>
         </w:rPr>
-        <w:t xml:space="preserve"> already support the possibility to retrieve the certificate and the device model via HTTPS, is possible to use the same method also for the FW of the </w:t>
+        <w:t xml:space="preserve"> already support the possibility to retrieve the certificate and the device model via HTTPS, is possible to use the sam</w:t>
+      </w:r>
+      <w:r>
+        <w:rPr>
+          <w:color w:val="FF0000"/>
+          <w:lang w:val="en-US"/>
+        </w:rPr>
+        <w:t xml:space="preserve">e method also for the </w:t>
       </w:r>
       <w:proofErr w:type="spellStart"/>
       <w:r>
@@ -6883,6 +6878,13 @@
           <w:color w:val="FF0000"/>
           <w:lang w:val="en-US"/>
         </w:rPr>
+        <w:t xml:space="preserve"> Gateway</w:t>
+      </w:r>
+      <w:r>
+        <w:rPr>
+          <w:color w:val="FF0000"/>
+          <w:lang w:val="en-US"/>
+        </w:rPr>
         <w:t xml:space="preserve"> </w:t>
       </w:r>
       <w:proofErr w:type="gramStart"/>
@@ -6891,7 +6893,14 @@
           <w:color w:val="FF0000"/>
           <w:lang w:val="en-US"/>
         </w:rPr>
-        <w:t>Gateway ?</w:t>
+        <w:t>firmware</w:t>
+      </w:r>
+      <w:r>
+        <w:rPr>
+          <w:color w:val="FF0000"/>
+          <w:lang w:val="en-US"/>
+        </w:rPr>
+        <w:t xml:space="preserve"> ?</w:t>
       </w:r>
       <w:proofErr w:type="gramEnd"/>
       <w:r>
@@ -6956,14 +6965,14 @@
         </w:tabs>
         <w:ind w:left="860"/>
       </w:pPr>
-      <w:bookmarkStart w:id="24" w:name="_Toc19525018"/>
+      <w:bookmarkStart w:id="25" w:name="_Toc19525018"/>
       <w:r>
         <w:t>R</w:t>
       </w:r>
       <w:r>
         <w:t>eset button</w:t>
       </w:r>
-      <w:bookmarkEnd w:id="24"/>
+      <w:bookmarkEnd w:id="25"/>
       <w:r>
         <w:t xml:space="preserve"> </w:t>
       </w:r>
@@ -7003,11 +7012,11 @@
         </w:tabs>
         <w:ind w:left="860"/>
       </w:pPr>
-      <w:bookmarkStart w:id="25" w:name="_Toc19525019"/>
+      <w:bookmarkStart w:id="26" w:name="_Toc19525019"/>
       <w:r>
         <w:t>Factory reset button</w:t>
       </w:r>
-      <w:bookmarkEnd w:id="25"/>
+      <w:bookmarkEnd w:id="26"/>
     </w:p>
     <w:p>
       <w:pPr>
@@ -7388,7 +7397,7 @@
         </w:tabs>
         <w:ind w:left="860"/>
       </w:pPr>
-      <w:bookmarkStart w:id="26" w:name="_Toc19525020"/>
+      <w:bookmarkStart w:id="27" w:name="_Toc19525020"/>
       <w:r>
         <w:t xml:space="preserve">The </w:t>
       </w:r>
@@ -7400,7 +7409,7 @@
       <w:r>
         <w:t xml:space="preserve"> configuration</w:t>
       </w:r>
-      <w:bookmarkEnd w:id="26"/>
+      <w:bookmarkEnd w:id="27"/>
       <w:r>
         <w:t xml:space="preserve"> </w:t>
       </w:r>
@@ -7930,12 +7939,12 @@
           <w:numId w:val="2"/>
         </w:numPr>
       </w:pPr>
-      <w:bookmarkStart w:id="27" w:name="_Toc19525021"/>
+      <w:bookmarkStart w:id="28" w:name="_Toc19525021"/>
       <w:r>
         <w:lastRenderedPageBreak/>
         <w:t>FW Requirement Specification 2G</w:t>
       </w:r>
-      <w:bookmarkEnd w:id="27"/>
+      <w:bookmarkEnd w:id="28"/>
     </w:p>
     <w:p>
       <w:pPr>
@@ -7958,14 +7967,14 @@
         </w:tabs>
         <w:ind w:left="860"/>
       </w:pPr>
-      <w:bookmarkStart w:id="28" w:name="_Toc19525022"/>
+      <w:bookmarkStart w:id="29" w:name="_Toc19525022"/>
       <w:r>
         <w:t xml:space="preserve">2G Gateway FW </w:t>
       </w:r>
       <w:r>
         <w:t>OTA Upgrade</w:t>
       </w:r>
-      <w:bookmarkEnd w:id="28"/>
+      <w:bookmarkEnd w:id="29"/>
     </w:p>
     <w:p>
       <w:pPr>
@@ -8142,14 +8151,14 @@
         </w:tabs>
         <w:ind w:left="860"/>
       </w:pPr>
-      <w:bookmarkStart w:id="29" w:name="_Toc19525023"/>
+      <w:bookmarkStart w:id="30" w:name="_Toc19525023"/>
       <w:r>
         <w:t>R</w:t>
       </w:r>
       <w:r>
         <w:t>eset button</w:t>
       </w:r>
-      <w:bookmarkEnd w:id="29"/>
+      <w:bookmarkEnd w:id="30"/>
       <w:r>
         <w:t xml:space="preserve"> </w:t>
       </w:r>
@@ -8189,11 +8198,11 @@
         </w:tabs>
         <w:ind w:left="860"/>
       </w:pPr>
-      <w:bookmarkStart w:id="30" w:name="_Toc19525024"/>
+      <w:bookmarkStart w:id="31" w:name="_Toc19525024"/>
       <w:r>
         <w:t>Factory reset button</w:t>
       </w:r>
-      <w:bookmarkEnd w:id="30"/>
+      <w:bookmarkEnd w:id="31"/>
       <w:r>
         <w:t xml:space="preserve"> </w:t>
       </w:r>
@@ -8398,7 +8407,13 @@
         <w:rPr>
           <w:lang w:val="en-GB"/>
         </w:rPr>
-        <w:t>if possible</w:t>
+        <w:t xml:space="preserve">if </w:t>
+      </w:r>
+      <w:r>
+        <w:rPr>
+          <w:lang w:val="en-GB"/>
+        </w:rPr>
+        <w:t>feasible</w:t>
       </w:r>
       <w:r>
         <w:rPr>
@@ -8440,42 +8455,14 @@
         <w:rPr>
           <w:lang w:val="en-GB"/>
         </w:rPr>
-        <w:t xml:space="preserve">s, we will refer to the current </w:t>
-      </w:r>
-      <w:proofErr w:type="spellStart"/>
-      <w:r>
-        <w:rPr>
-          <w:lang w:val="en-GB"/>
-        </w:rPr>
-        <w:t>led</w:t>
-      </w:r>
-      <w:r>
-        <w:rPr>
-          <w:lang w:val="en-GB"/>
-        </w:rPr>
-        <w:t>s</w:t>
-      </w:r>
-      <w:proofErr w:type="spellEnd"/>
-      <w:r>
-        <w:rPr>
-          <w:lang w:val="en-GB"/>
-        </w:rPr>
-        <w:t xml:space="preserve"> </w:t>
-      </w:r>
-      <w:proofErr w:type="gramStart"/>
-      <w:r>
-        <w:rPr>
-          <w:lang w:val="en-GB"/>
-        </w:rPr>
-        <w:t xml:space="preserve">name </w:t>
-      </w:r>
-      <w:r>
-        <w:rPr>
-          <w:lang w:val="en-GB"/>
-        </w:rPr>
-        <w:t>:</w:t>
-      </w:r>
-      <w:proofErr w:type="gramEnd"/>
+        <w:t xml:space="preserve">s, we will refer to the current led </w:t>
+      </w:r>
+      <w:r>
+        <w:rPr>
+          <w:lang w:val="en-GB"/>
+        </w:rPr>
+        <w:t>name:</w:t>
+      </w:r>
     </w:p>
     <w:p>
       <w:pPr>
@@ -8667,7 +8654,7 @@
         </w:tabs>
         <w:ind w:left="860"/>
       </w:pPr>
-      <w:bookmarkStart w:id="31" w:name="_Toc19525025"/>
+      <w:bookmarkStart w:id="32" w:name="_Toc19525025"/>
       <w:r>
         <w:lastRenderedPageBreak/>
         <w:t>The 2G</w:t>
@@ -8678,7 +8665,7 @@
       <w:r>
         <w:t>configuration</w:t>
       </w:r>
-      <w:bookmarkEnd w:id="31"/>
+      <w:bookmarkEnd w:id="32"/>
       <w:r>
         <w:t xml:space="preserve"> </w:t>
       </w:r>
@@ -8728,16 +8715,22 @@
           <w:lang w:val="en-US"/>
         </w:rPr>
         <w:br/>
-        <w:t xml:space="preserve">Any suggestion is </w:t>
+        <w:t xml:space="preserve">Any suggestion </w:t>
       </w:r>
       <w:proofErr w:type="gramStart"/>
       <w:r>
         <w:rPr>
           <w:lang w:val="en-US"/>
         </w:rPr>
-        <w:t>appreciated,</w:t>
+        <w:t>are welcomed</w:t>
       </w:r>
       <w:proofErr w:type="gramEnd"/>
+      <w:r>
+        <w:rPr>
+          <w:lang w:val="en-US"/>
+        </w:rPr>
+        <w:t>;</w:t>
+      </w:r>
       <w:r>
         <w:rPr>
           <w:lang w:val="en-US"/>
@@ -9057,157 +9050,155 @@
           <w:color w:val="FF0000"/>
           <w:lang w:val="en-US" w:eastAsia="en-US"/>
         </w:rPr>
-        <w:t xml:space="preserve">Example </w:t>
-      </w:r>
-      <w:r>
+        <w:t>Example 2nd SMS – change APN</w:t>
+      </w:r>
+    </w:p>
+    <w:p>
+      <w:pPr>
+        <w:pStyle w:val="NormaleRS"/>
         <w:rPr>
           <w:color w:val="FF0000"/>
           <w:lang w:val="en-US" w:eastAsia="en-US"/>
         </w:rPr>
-        <w:t>2nd</w:t>
-      </w:r>
-      <w:r>
+      </w:pPr>
+    </w:p>
+    <w:p>
+      <w:pPr>
+        <w:pStyle w:val="NormaleRS"/>
         <w:rPr>
           <w:color w:val="FF0000"/>
           <w:lang w:val="en-US" w:eastAsia="en-US"/>
         </w:rPr>
-        <w:t xml:space="preserve"> SMS – change </w:t>
-      </w:r>
+      </w:pPr>
       <w:r>
         <w:rPr>
           <w:color w:val="FF0000"/>
           <w:lang w:val="en-US" w:eastAsia="en-US"/>
         </w:rPr>
-        <w:t>APN</w:t>
-      </w:r>
-    </w:p>
-    <w:p>
-      <w:pPr>
-        <w:pStyle w:val="NormaleRS"/>
+        <w:t>PWD</w:t>
+      </w:r>
+      <w:proofErr w:type="gramStart"/>
+      <w:r>
         <w:rPr>
           <w:color w:val="FF0000"/>
           <w:lang w:val="en-US" w:eastAsia="en-US"/>
         </w:rPr>
-      </w:pPr>
-    </w:p>
-    <w:p>
-      <w:pPr>
-        <w:pStyle w:val="NormaleRS"/>
+        <w:t>:73216651</w:t>
+      </w:r>
+      <w:proofErr w:type="gramEnd"/>
+      <w:r>
         <w:rPr>
           <w:color w:val="FF0000"/>
           <w:lang w:val="en-US" w:eastAsia="en-US"/>
         </w:rPr>
-      </w:pPr>
-      <w:r>
+        <w:t xml:space="preserve"> APN:……</w:t>
+      </w:r>
+    </w:p>
+    <w:p>
+      <w:pPr>
+        <w:pStyle w:val="NormaleRS"/>
         <w:rPr>
           <w:color w:val="FF0000"/>
           <w:lang w:val="en-US" w:eastAsia="en-US"/>
         </w:rPr>
-        <w:t>PWD</w:t>
-      </w:r>
-      <w:proofErr w:type="gramStart"/>
-      <w:r>
+      </w:pPr>
+    </w:p>
+    <w:p>
+      <w:pPr>
+        <w:pStyle w:val="NormaleRS"/>
         <w:rPr>
           <w:color w:val="FF0000"/>
           <w:lang w:val="en-US" w:eastAsia="en-US"/>
         </w:rPr>
-        <w:t>:</w:t>
-      </w:r>
+      </w:pPr>
       <w:r>
         <w:rPr>
           <w:color w:val="FF0000"/>
           <w:lang w:val="en-US" w:eastAsia="en-US"/>
         </w:rPr>
-        <w:t>73216651</w:t>
-      </w:r>
-      <w:proofErr w:type="gramEnd"/>
-      <w:r>
+        <w:t>Obviously is possible to call “SMS – change Password” every time we need not only the first time.</w:t>
+      </w:r>
+    </w:p>
+    <w:p>
+      <w:pPr>
+        <w:pStyle w:val="NormaleRS"/>
         <w:rPr>
           <w:color w:val="FF0000"/>
           <w:lang w:val="en-US" w:eastAsia="en-US"/>
         </w:rPr>
-        <w:t xml:space="preserve"> APN:……</w:t>
-      </w:r>
-    </w:p>
-    <w:p>
-      <w:pPr>
-        <w:pStyle w:val="NormaleRS"/>
+      </w:pPr>
+      <w:r>
         <w:rPr>
           <w:color w:val="FF0000"/>
           <w:lang w:val="en-US" w:eastAsia="en-US"/>
         </w:rPr>
-      </w:pPr>
-    </w:p>
-    <w:p>
-      <w:pPr>
-        <w:pStyle w:val="NormaleRS"/>
+        <w:t xml:space="preserve">If you </w:t>
+      </w:r>
+      <w:r>
         <w:rPr>
           <w:color w:val="FF0000"/>
           <w:lang w:val="en-US" w:eastAsia="en-US"/>
         </w:rPr>
-      </w:pPr>
+        <w:t xml:space="preserve">have </w:t>
+      </w:r>
       <w:r>
         <w:rPr>
           <w:color w:val="FF0000"/>
           <w:lang w:val="en-US" w:eastAsia="en-US"/>
         </w:rPr>
-        <w:t>Obviously is possible to call “</w:t>
+        <w:t xml:space="preserve">already </w:t>
       </w:r>
       <w:r>
         <w:rPr>
           <w:color w:val="FF0000"/>
           <w:lang w:val="en-US" w:eastAsia="en-US"/>
         </w:rPr>
-        <w:t>SMS – change Password</w:t>
+        <w:t xml:space="preserve">implemented </w:t>
       </w:r>
       <w:r>
         <w:rPr>
           <w:color w:val="FF0000"/>
           <w:lang w:val="en-US" w:eastAsia="en-US"/>
         </w:rPr>
-        <w:t>” every time we need not only the first time.</w:t>
-      </w:r>
-    </w:p>
-    <w:p>
-      <w:pPr>
-        <w:pStyle w:val="NormaleRS"/>
+        <w:t xml:space="preserve">a </w:t>
+      </w:r>
+      <w:r>
         <w:rPr>
           <w:color w:val="FF0000"/>
           <w:lang w:val="en-US" w:eastAsia="en-US"/>
         </w:rPr>
-      </w:pPr>
+        <w:t xml:space="preserve">system like </w:t>
+      </w:r>
+      <w:proofErr w:type="gramStart"/>
       <w:r>
         <w:rPr>
           <w:color w:val="FF0000"/>
           <w:lang w:val="en-US" w:eastAsia="en-US"/>
         </w:rPr>
-        <w:t xml:space="preserve">If you already have </w:t>
-      </w:r>
-      <w:proofErr w:type="gramStart"/>
+        <w:t>this</w:t>
+      </w:r>
+      <w:proofErr w:type="gramEnd"/>
       <w:r>
         <w:rPr>
           <w:color w:val="FF0000"/>
           <w:lang w:val="en-US" w:eastAsia="en-US"/>
         </w:rPr>
-        <w:t>a such</w:t>
-      </w:r>
-      <w:proofErr w:type="gramEnd"/>
+        <w:t xml:space="preserve"> </w:t>
+      </w:r>
       <w:r>
         <w:rPr>
           <w:color w:val="FF0000"/>
           <w:lang w:val="en-US" w:eastAsia="en-US"/>
         </w:rPr>
-        <w:t xml:space="preserve"> type of system please send us the documentation, we will check it. </w:t>
-      </w:r>
-    </w:p>
-    <w:p>
-      <w:pPr>
-        <w:pStyle w:val="NormaleRS"/>
+        <w:t>please send us the documentation</w:t>
+      </w:r>
+      <w:r>
         <w:rPr>
           <w:color w:val="FF0000"/>
           <w:lang w:val="en-US" w:eastAsia="en-US"/>
         </w:rPr>
-      </w:pPr>
+        <w:t>.</w:t>
+      </w:r>
     </w:p>
     <w:p>
       <w:pPr>
@@ -9235,8 +9226,15 @@
           <w:lang w:val="en-US" w:eastAsia="en-US"/>
         </w:rPr>
       </w:pPr>
-      <w:bookmarkStart w:id="32" w:name="_GoBack"/>
-      <w:bookmarkEnd w:id="32"/>
+    </w:p>
+    <w:p>
+      <w:pPr>
+        <w:pStyle w:val="NormaleRS"/>
+        <w:rPr>
+          <w:color w:val="FF0000"/>
+          <w:lang w:val="en-US" w:eastAsia="en-US"/>
+        </w:rPr>
+      </w:pPr>
     </w:p>
     <w:p>
       <w:pPr>
@@ -9639,7 +9637,7 @@
               <w:sz w:val="16"/>
               <w:lang w:val="en-GB"/>
             </w:rPr>
-            <w:t>12</w:t>
+            <w:t>7</w:t>
           </w:r>
           <w:r>
             <w:rPr>
@@ -13381,7 +13379,7 @@
 </file>
 
 <file path=customXml/itemProps1.xml><?xml version="1.0" encoding="utf-8"?>
-<ds:datastoreItem xmlns:ds="http://schemas.openxmlformats.org/officeDocument/2006/customXml" ds:itemID="{BBACC963-F73C-4058-A7D7-D2D8F6F8A623}">
+<ds:datastoreItem xmlns:ds="http://schemas.openxmlformats.org/officeDocument/2006/customXml" ds:itemID="{A4ED750A-0140-4CC3-8E30-163FF0DF38A8}">
   <ds:schemaRefs>
     <ds:schemaRef ds:uri="http://schemas.openxmlformats.org/officeDocument/2006/bibliography"/>
   </ds:schemaRefs>

</xml_diff>